<commit_message>
Update: Documento de mejoras 04/05/18
Se ha actualizado el documento de mejoras de la presentación del día 04/05/18.

Issue: #183
</commit_message>
<xml_diff>
--- a/Conocimiento/Presentaciones/04-05-18/Informe_Mejoras_04-05-18_v1.0.docx
+++ b/Conocimiento/Presentaciones/04-05-18/Informe_Mejoras_04-05-18_v1.0.docx
@@ -46,7 +46,27 @@
           <w:szCs w:val="32"/>
           <w:u w:val="single"/>
         </w:rPr>
-        <w:t>as del grupo ClimbCode (</w:t>
+        <w:t xml:space="preserve">as del grupo </w:t>
+      </w:r>
+      <w:proofErr w:type="spellStart"/>
+      <w:r>
+        <w:rPr>
+          <w:b/>
+          <w:sz w:val="32"/>
+          <w:szCs w:val="32"/>
+          <w:u w:val="single"/>
+        </w:rPr>
+        <w:t>ClimbCode</w:t>
+      </w:r>
+      <w:proofErr w:type="spellEnd"/>
+      <w:r>
+        <w:rPr>
+          <w:b/>
+          <w:sz w:val="32"/>
+          <w:szCs w:val="32"/>
+          <w:u w:val="single"/>
+        </w:rPr>
+        <w:t xml:space="preserve"> (</w:t>
       </w:r>
       <w:r>
         <w:rPr>
@@ -55,7 +75,7 @@
           <w:szCs w:val="32"/>
           <w:u w:val="single"/>
         </w:rPr>
-        <w:t>27</w:t>
+        <w:t>05</w:t>
       </w:r>
       <w:r>
         <w:rPr>
@@ -141,24 +161,18 @@
               <w:jc w:val="both"/>
             </w:pPr>
             <w:r>
-              <w:t xml:space="preserve">Mostrar en la demo </w:t>
+              <w:t>Mejor explicación de la idea con el inicio efectivo.</w:t>
             </w:r>
-            <w:r>
-              <w:t>el usuario logado siempre.</w:t>
-            </w:r>
-          </w:p>
-        </w:tc>
-        <w:tc>
-          <w:tcPr>
-            <w:tcW w:w="4322" w:type="dxa"/>
-          </w:tcPr>
-          <w:p>
-            <w:pPr>
-              <w:jc w:val="both"/>
-            </w:pPr>
-            <w:r>
-              <w:t>Implantado</w:t>
-            </w:r>
+          </w:p>
+        </w:tc>
+        <w:tc>
+          <w:tcPr>
+            <w:tcW w:w="4322" w:type="dxa"/>
+          </w:tcPr>
+          <w:p>
+            <w:pPr>
+              <w:jc w:val="both"/>
+            </w:pPr>
           </w:p>
         </w:tc>
       </w:tr>
@@ -172,7 +186,7 @@
               <w:jc w:val="both"/>
             </w:pPr>
             <w:r>
-              <w:t>Actualización de los colores de las tecnologías.</w:t>
+              <w:t>Mayor concentración de las ideas a expresar con imágenes.</w:t>
             </w:r>
           </w:p>
         </w:tc>
@@ -184,9 +198,6 @@
             <w:pPr>
               <w:jc w:val="both"/>
             </w:pPr>
-            <w:r>
-              <w:t>Implantado</w:t>
-            </w:r>
           </w:p>
         </w:tc>
       </w:tr>
@@ -200,7 +211,7 @@
               <w:jc w:val="both"/>
             </w:pPr>
             <w:r>
-              <w:t>No repetición del título de la sección general en toda la sección. Cambiarlo por las secciones interiores del conjunto mayor.</w:t>
+              <w:t>Concentración de la gráfica de SP y presupuesto del proyecto.</w:t>
             </w:r>
           </w:p>
         </w:tc>
@@ -212,9 +223,6 @@
             <w:pPr>
               <w:jc w:val="both"/>
             </w:pPr>
-            <w:r>
-              <w:t>Implantado</w:t>
-            </w:r>
           </w:p>
         </w:tc>
       </w:tr>
@@ -228,7 +236,7 @@
               <w:jc w:val="both"/>
             </w:pPr>
             <w:r>
-              <w:t>Actualización del mensaje de la situación actual del proyecto.</w:t>
+              <w:t>Corrección de las imágenes de fondo blanco.</w:t>
             </w:r>
           </w:p>
         </w:tc>
@@ -240,37 +248,6 @@
             <w:pPr>
               <w:jc w:val="both"/>
             </w:pPr>
-            <w:r>
-              <w:t>Implantado</w:t>
-            </w:r>
-          </w:p>
-        </w:tc>
-      </w:tr>
-      <w:tr>
-        <w:tc>
-          <w:tcPr>
-            <w:tcW w:w="4322" w:type="dxa"/>
-          </w:tcPr>
-          <w:p>
-            <w:pPr>
-              <w:jc w:val="both"/>
-            </w:pPr>
-            <w:r>
-              <w:t>Mayor homogeneidad en el formato.</w:t>
-            </w:r>
-          </w:p>
-        </w:tc>
-        <w:tc>
-          <w:tcPr>
-            <w:tcW w:w="4322" w:type="dxa"/>
-          </w:tcPr>
-          <w:p>
-            <w:pPr>
-              <w:jc w:val="both"/>
-            </w:pPr>
-            <w:r>
-              <w:t>Implantado</w:t>
-            </w:r>
           </w:p>
         </w:tc>
       </w:tr>
@@ -328,21 +305,26 @@
               <w:jc w:val="both"/>
             </w:pPr>
             <w:r>
-              <w:t>Concretar las ideas que quedan en el aire: Cursos y concursos de ejercicios interactivos.</w:t>
+              <w:t xml:space="preserve">Explicitación del dinero que </w:t>
             </w:r>
-          </w:p>
-        </w:tc>
-        <w:tc>
-          <w:tcPr>
-            <w:tcW w:w="4322" w:type="dxa"/>
-          </w:tcPr>
-          <w:p>
-            <w:pPr>
-              <w:jc w:val="both"/>
-            </w:pPr>
+            <w:proofErr w:type="gramStart"/>
             <w:r>
-              <w:t>Implantado</w:t>
+              <w:t>están</w:t>
             </w:r>
+            <w:proofErr w:type="gramEnd"/>
+            <w:r>
+              <w:t xml:space="preserve"> dispuestos a pagar los usuarios.</w:t>
+            </w:r>
+          </w:p>
+        </w:tc>
+        <w:tc>
+          <w:tcPr>
+            <w:tcW w:w="4322" w:type="dxa"/>
+          </w:tcPr>
+          <w:p>
+            <w:pPr>
+              <w:jc w:val="both"/>
+            </w:pPr>
           </w:p>
         </w:tc>
       </w:tr>
@@ -356,7 +338,7 @@
               <w:jc w:val="both"/>
             </w:pPr>
             <w:r>
-              <w:t>Actualización del riesgo de uso de Heroku. Si sigue siendo un riesgo, cuantificarlo.</w:t>
+              <w:t>Explicitación del número de usuarios reales de la aplicación actualmente.</w:t>
             </w:r>
           </w:p>
         </w:tc>
@@ -368,9 +350,6 @@
             <w:pPr>
               <w:jc w:val="both"/>
             </w:pPr>
-            <w:r>
-              <w:t>Implantado</w:t>
-            </w:r>
           </w:p>
         </w:tc>
       </w:tr>
@@ -384,7 +363,7 @@
               <w:jc w:val="both"/>
             </w:pPr>
             <w:r>
-              <w:t>Añadir rango de aceptación del valor de las métricas.</w:t>
+              <w:t>Explicitación de los resultados del plan de pilotaje.</w:t>
             </w:r>
           </w:p>
         </w:tc>
@@ -396,9 +375,6 @@
             <w:pPr>
               <w:jc w:val="both"/>
             </w:pPr>
-            <w:r>
-              <w:t>Implantado</w:t>
-            </w:r>
           </w:p>
         </w:tc>
       </w:tr>
@@ -412,7 +388,7 @@
               <w:jc w:val="both"/>
             </w:pPr>
             <w:r>
-              <w:t>Métrica del rendimiento del project manager para el reparto y la estimación de tareas.</w:t>
+              <w:t>Eliminación de los riesgos tecnológicos.</w:t>
             </w:r>
           </w:p>
         </w:tc>
@@ -424,9 +400,6 @@
             <w:pPr>
               <w:jc w:val="both"/>
             </w:pPr>
-            <w:r>
-              <w:t>Implantado. Se ha variado el sistema de reparto de tareas para que lo haga el Project Manager. Se reutiliza la métrica del problema de estimaciones al ser igual de informativa para esta situación.</w:t>
-            </w:r>
           </w:p>
         </w:tc>
       </w:tr>
@@ -440,7 +413,7 @@
               <w:jc w:val="both"/>
             </w:pPr>
             <w:r>
-              <w:t>Actualización de la gráfica de SP respecto de costes para mostrar los costes ideales y los reales a la vez.</w:t>
+              <w:t>Explicitar los resultados del estudio de viabilidad actual del sistema.</w:t>
             </w:r>
           </w:p>
         </w:tc>
@@ -455,164 +428,36 @@
             <w:r>
               <w:t xml:space="preserve"> </w:t>
             </w:r>
+          </w:p>
+        </w:tc>
+      </w:tr>
+      <w:tr>
+        <w:tc>
+          <w:tcPr>
+            <w:tcW w:w="4322" w:type="dxa"/>
+          </w:tcPr>
+          <w:p>
+            <w:pPr>
+              <w:jc w:val="both"/>
+            </w:pPr>
             <w:r>
-              <w:t>Implantado</w:t>
+              <w:t>Idea de que los programadores coloquen el precio de los ejercicios interactivos.</w:t>
+            </w:r>
+          </w:p>
+        </w:tc>
+        <w:tc>
+          <w:tcPr>
+            <w:tcW w:w="4322" w:type="dxa"/>
+          </w:tcPr>
+          <w:p>
+            <w:pPr>
+              <w:jc w:val="both"/>
+            </w:pPr>
+            <w:r>
+              <w:t>El equipo considera que en la situación temporal y de desarrollo del proyecto no es viable implantar esta posibilidad sin salirse de los tiempos estimados y esperados de desarrollo. Aun así se considera que la idea de que el precio de los ejercicios interactivos sea estático es aceptable dado que el pago a los programadores se hará con cada venta del ejercicio y no con cada subida del mismo a la plataforma, con lo cual el beneficio obtenido por el programador le hará esforzarse por crear un buen ejercicio interactivo.</w:t>
             </w:r>
             <w:bookmarkStart w:id="0" w:name="_GoBack"/>
             <w:bookmarkEnd w:id="0"/>
-          </w:p>
-        </w:tc>
-      </w:tr>
-      <w:tr>
-        <w:tc>
-          <w:tcPr>
-            <w:tcW w:w="4322" w:type="dxa"/>
-          </w:tcPr>
-          <w:p>
-            <w:pPr>
-              <w:jc w:val="both"/>
-            </w:pPr>
-            <w:r>
-              <w:t>Plan de contingencia para problemas con el grupo.</w:t>
-            </w:r>
-          </w:p>
-        </w:tc>
-        <w:tc>
-          <w:tcPr>
-            <w:tcW w:w="4322" w:type="dxa"/>
-          </w:tcPr>
-          <w:p>
-            <w:pPr>
-              <w:jc w:val="both"/>
-            </w:pPr>
-            <w:r>
-              <w:t>Implantado</w:t>
-            </w:r>
-          </w:p>
-        </w:tc>
-      </w:tr>
-      <w:tr>
-        <w:tc>
-          <w:tcPr>
-            <w:tcW w:w="4322" w:type="dxa"/>
-          </w:tcPr>
-          <w:p>
-            <w:pPr>
-              <w:jc w:val="both"/>
-            </w:pPr>
-            <w:r>
-              <w:t>Despliegue estable de la plataforma y el proyecto.</w:t>
-            </w:r>
-          </w:p>
-          <w:p>
-            <w:pPr>
-              <w:jc w:val="both"/>
-            </w:pPr>
-          </w:p>
-          <w:p>
-            <w:pPr>
-              <w:jc w:val="both"/>
-            </w:pPr>
-          </w:p>
-        </w:tc>
-        <w:tc>
-          <w:tcPr>
-            <w:tcW w:w="4322" w:type="dxa"/>
-          </w:tcPr>
-          <w:p>
-            <w:pPr>
-              <w:jc w:val="both"/>
-            </w:pPr>
-            <w:r>
-              <w:t>Implantado</w:t>
-            </w:r>
-          </w:p>
-        </w:tc>
-      </w:tr>
-      <w:tr>
-        <w:tc>
-          <w:tcPr>
-            <w:tcW w:w="4322" w:type="dxa"/>
-          </w:tcPr>
-          <w:p>
-            <w:pPr>
-              <w:jc w:val="both"/>
-            </w:pPr>
-            <w:r>
-              <w:t xml:space="preserve">Explicitar </w:t>
-            </w:r>
-            <w:r>
-              <w:t>qué feedback se ha obtenido en el pilotaje, cuál se va a implantar y por qué.</w:t>
-            </w:r>
-          </w:p>
-        </w:tc>
-        <w:tc>
-          <w:tcPr>
-            <w:tcW w:w="4322" w:type="dxa"/>
-          </w:tcPr>
-          <w:p>
-            <w:pPr>
-              <w:jc w:val="both"/>
-            </w:pPr>
-            <w:r>
-              <w:t>Implantado</w:t>
-            </w:r>
-          </w:p>
-        </w:tc>
-      </w:tr>
-      <w:tr>
-        <w:tc>
-          <w:tcPr>
-            <w:tcW w:w="4322" w:type="dxa"/>
-          </w:tcPr>
-          <w:p>
-            <w:pPr>
-              <w:jc w:val="both"/>
-            </w:pPr>
-            <w:r>
-              <w:t>Explicitar qué se hace en las reuniones del plan de pilotaje.</w:t>
-            </w:r>
-          </w:p>
-        </w:tc>
-        <w:tc>
-          <w:tcPr>
-            <w:tcW w:w="4322" w:type="dxa"/>
-          </w:tcPr>
-          <w:p>
-            <w:pPr>
-              <w:jc w:val="both"/>
-            </w:pPr>
-            <w:r>
-              <w:t>Implantado</w:t>
-            </w:r>
-          </w:p>
-        </w:tc>
-      </w:tr>
-      <w:tr>
-        <w:tc>
-          <w:tcPr>
-            <w:tcW w:w="4322" w:type="dxa"/>
-          </w:tcPr>
-          <w:p>
-            <w:pPr>
-              <w:jc w:val="both"/>
-            </w:pPr>
-            <w:r>
-              <w:t>Explicar la metodología de trabajo.</w:t>
-            </w:r>
-          </w:p>
-        </w:tc>
-        <w:tc>
-          <w:tcPr>
-            <w:tcW w:w="4322" w:type="dxa"/>
-          </w:tcPr>
-          <w:p>
-            <w:pPr>
-              <w:jc w:val="both"/>
-            </w:pPr>
-            <w:r>
-              <w:t>Implantado</w:t>
-            </w:r>
           </w:p>
         </w:tc>
       </w:tr>

</xml_diff>